<commit_message>
Additional test cases for docx searches.
</commit_message>
<xml_diff>
--- a/SearcherLibrary.Tests/FilesToTest/Docx.docx
+++ b/SearcherLibrary.Tests/FilesToTest/Docx.docx
@@ -27,6 +27,25 @@
     </w:p>
     <w:p>
       <w:pPr>
+        <w:rPr>
+          <w:rFonts w:ascii="Consolas" w:hAnsi="Consolas" w:cs="Consolas"/>
+          <w:color w:val="000000"/>
+          <w:sz w:val="19"/>
+          <w:szCs w:val="19"/>
+        </w:rPr>
+      </w:pPr>
+      <w:r>
+        <w:rPr>
+          <w:rFonts w:ascii="Consolas" w:hAnsi="Consolas" w:cs="Consolas"/>
+          <w:color w:val="000000"/>
+          <w:sz w:val="19"/>
+          <w:szCs w:val="19"/>
+        </w:rPr>
+        <w:br w:type="page"/>
+      </w:r>
+    </w:p>
+    <w:p>
+      <w:pPr>
         <w:autoSpaceDE w:val="0"/>
         <w:autoSpaceDN w:val="0"/>
         <w:adjustRightInd w:val="0"/>
@@ -45,7 +64,27 @@
           <w:sz w:val="19"/>
           <w:szCs w:val="19"/>
         </w:rPr>
+        <w:lastRenderedPageBreak/>
         <w:t>brown fox jumped</w:t>
+      </w:r>
+    </w:p>
+    <w:p>
+      <w:pPr>
+        <w:rPr>
+          <w:rFonts w:ascii="Consolas" w:hAnsi="Consolas" w:cs="Consolas"/>
+          <w:color w:val="000000"/>
+          <w:sz w:val="19"/>
+          <w:szCs w:val="19"/>
+        </w:rPr>
+      </w:pPr>
+      <w:r>
+        <w:rPr>
+          <w:rFonts w:ascii="Consolas" w:hAnsi="Consolas" w:cs="Consolas"/>
+          <w:color w:val="000000"/>
+          <w:sz w:val="19"/>
+          <w:szCs w:val="19"/>
+        </w:rPr>
+        <w:br w:type="page"/>
       </w:r>
     </w:p>
     <w:p>
@@ -56,6 +95,7 @@
           <w:sz w:val="19"/>
           <w:szCs w:val="19"/>
         </w:rPr>
+        <w:lastRenderedPageBreak/>
         <w:t>over the lazy dog</w:t>
       </w:r>
     </w:p>

</xml_diff>